<commit_message>
added ex3 to the answer sheet
</commit_message>
<xml_diff>
--- a/Answer_sheet.docx
+++ b/Answer_sheet.docx
@@ -843,21 +843,7 @@
         <w:rPr>
           <w:rFonts w:ascii="Times New Roman" w:hAnsi="Times New Roman" w:cs="Times New Roman"/>
         </w:rPr>
-        <w:t>Flex-</w:t>
-      </w:r>
-      <w:proofErr w:type="gramStart"/>
-      <w:r>
-        <w:rPr>
-          <w:rFonts w:ascii="Times New Roman" w:hAnsi="Times New Roman" w:cs="Times New Roman"/>
-        </w:rPr>
-        <w:t>direction:row</w:t>
-      </w:r>
-      <w:proofErr w:type="gramEnd"/>
-      <w:r>
-        <w:rPr>
-          <w:rFonts w:ascii="Times New Roman" w:hAnsi="Times New Roman" w:cs="Times New Roman"/>
-        </w:rPr>
-        <w:t>-reverse</w:t>
+        <w:t>Flex-direction:row-reverse</w:t>
       </w:r>
       <w:proofErr w:type="spellEnd"/>
       <w:r>
@@ -968,21 +954,7 @@
           <w:rFonts w:ascii="Times New Roman" w:hAnsi="Times New Roman" w:cs="Times New Roman"/>
         </w:rPr>
         <w:lastRenderedPageBreak/>
-        <w:t>Flex-</w:t>
-      </w:r>
-      <w:proofErr w:type="gramStart"/>
-      <w:r>
-        <w:rPr>
-          <w:rFonts w:ascii="Times New Roman" w:hAnsi="Times New Roman" w:cs="Times New Roman"/>
-        </w:rPr>
-        <w:t>direction:column</w:t>
-      </w:r>
-      <w:proofErr w:type="gramEnd"/>
-      <w:r>
-        <w:rPr>
-          <w:rFonts w:ascii="Times New Roman" w:hAnsi="Times New Roman" w:cs="Times New Roman"/>
-        </w:rPr>
-        <w:t>-reverse</w:t>
+        <w:t>Flex-direction:column-reverse</w:t>
       </w:r>
       <w:proofErr w:type="spellEnd"/>
     </w:p>
@@ -1296,17 +1268,9 @@
           <w:rFonts w:ascii="Times New Roman" w:hAnsi="Times New Roman" w:cs="Times New Roman"/>
         </w:rPr>
         <w:lastRenderedPageBreak/>
-        <w:t>Flex-</w:t>
-      </w:r>
-      <w:proofErr w:type="gramStart"/>
-      <w:r>
-        <w:rPr>
-          <w:rFonts w:ascii="Times New Roman" w:hAnsi="Times New Roman" w:cs="Times New Roman"/>
-        </w:rPr>
-        <w:t>wrap:wrap</w:t>
+        <w:t>Flex-wrap:wrap</w:t>
       </w:r>
       <w:proofErr w:type="spellEnd"/>
-      <w:proofErr w:type="gramEnd"/>
       <w:r>
         <w:rPr>
           <w:rFonts w:ascii="Times New Roman" w:hAnsi="Times New Roman" w:cs="Times New Roman"/>
@@ -1464,21 +1428,7 @@
           <w:rFonts w:ascii="Times New Roman" w:hAnsi="Times New Roman" w:cs="Times New Roman"/>
         </w:rPr>
         <w:lastRenderedPageBreak/>
-        <w:t>Flex-</w:t>
-      </w:r>
-      <w:proofErr w:type="gramStart"/>
-      <w:r>
-        <w:rPr>
-          <w:rFonts w:ascii="Times New Roman" w:hAnsi="Times New Roman" w:cs="Times New Roman"/>
-        </w:rPr>
-        <w:t>wrap:wrap</w:t>
-      </w:r>
-      <w:proofErr w:type="gramEnd"/>
-      <w:r>
-        <w:rPr>
-          <w:rFonts w:ascii="Times New Roman" w:hAnsi="Times New Roman" w:cs="Times New Roman"/>
-        </w:rPr>
-        <w:t>-reverse</w:t>
+        <w:t>Flex-wrap:wrap-reverse</w:t>
       </w:r>
       <w:proofErr w:type="spellEnd"/>
       <w:r>
@@ -1625,7 +1575,6 @@
           <w:rFonts w:ascii="Times New Roman" w:hAnsi="Times New Roman" w:cs="Times New Roman"/>
         </w:rPr>
       </w:pPr>
-      <w:proofErr w:type="gramStart"/>
       <w:r>
         <w:rPr>
           <w:rFonts w:ascii="Times New Roman" w:hAnsi="Times New Roman" w:cs="Times New Roman"/>
@@ -1633,7 +1582,6 @@
         <w:lastRenderedPageBreak/>
         <w:t>Reordered;</w:t>
       </w:r>
-      <w:proofErr w:type="gramEnd"/>
     </w:p>
     <w:p>
       <w:pPr>
@@ -1795,6 +1743,50 @@
           <w:szCs w:val="28"/>
         </w:rPr>
       </w:pPr>
+      <w:r>
+        <w:rPr>
+          <w:rFonts w:ascii="Times New Roman" w:hAnsi="Times New Roman" w:cs="Times New Roman"/>
+          <w:b/>
+          <w:bCs/>
+          <w:sz w:val="28"/>
+          <w:szCs w:val="28"/>
+        </w:rPr>
+        <w:drawing>
+          <wp:inline distT="0" distB="0" distL="0" distR="0" wp14:anchorId="5AA0DB5D" wp14:editId="7AEE3221">
+            <wp:extent cx="5943600" cy="1686560"/>
+            <wp:effectExtent l="0" t="0" r="0" b="8890"/>
+            <wp:docPr id="1647959610" name="Picture 1" descr="A screenshot of a computer&#10;&#10;AI-generated content may be incorrect."/>
+            <wp:cNvGraphicFramePr>
+              <a:graphicFrameLocks xmlns:a="http://schemas.openxmlformats.org/drawingml/2006/main" noChangeAspect="1"/>
+            </wp:cNvGraphicFramePr>
+            <a:graphic xmlns:a="http://schemas.openxmlformats.org/drawingml/2006/main">
+              <a:graphicData uri="http://schemas.openxmlformats.org/drawingml/2006/picture">
+                <pic:pic xmlns:pic="http://schemas.openxmlformats.org/drawingml/2006/picture">
+                  <pic:nvPicPr>
+                    <pic:cNvPr id="1647959610" name="Picture 1" descr="A screenshot of a computer&#10;&#10;AI-generated content may be incorrect."/>
+                    <pic:cNvPicPr/>
+                  </pic:nvPicPr>
+                  <pic:blipFill>
+                    <a:blip r:embed="rId17"/>
+                    <a:stretch>
+                      <a:fillRect/>
+                    </a:stretch>
+                  </pic:blipFill>
+                  <pic:spPr>
+                    <a:xfrm>
+                      <a:off x="0" y="0"/>
+                      <a:ext cx="5943600" cy="1686560"/>
+                    </a:xfrm>
+                    <a:prstGeom prst="rect">
+                      <a:avLst/>
+                    </a:prstGeom>
+                  </pic:spPr>
+                </pic:pic>
+              </a:graphicData>
+            </a:graphic>
+          </wp:inline>
+        </w:drawing>
+      </w:r>
     </w:p>
     <w:sectPr>
       <w:pgSz w:w="12240" w:h="15840"/>

</xml_diff>